<commit_message>
Finalizei o diagrama de caso de uso e o documento de caso de uso
</commit_message>
<xml_diff>
--- a/xmlDiagrams/ex1/Ex1docCasouso.docx
+++ b/xmlDiagrams/ex1/Ex1docCasouso.docx
@@ -1325,10 +1325,7 @@
           </w:tcPr>
           <w:p>
             <w:r>
-              <w:t xml:space="preserve">Passos necessários para que o cliente </w:t>
-            </w:r>
-            <w:r>
-              <w:t>exclua suas informações no registro da locadora</w:t>
+              <w:t>Passos necessários para que o cliente exclua suas informações no registro da locadora</w:t>
             </w:r>
           </w:p>
         </w:tc>
@@ -1350,10 +1347,7 @@
           </w:tcPr>
           <w:p>
             <w:r>
-              <w:t>O cliente precisa está cadastrado</w:t>
-            </w:r>
-            <w:r>
-              <w:t xml:space="preserve"> e </w:t>
+              <w:t xml:space="preserve">O cliente precisa está cadastrado e </w:t>
             </w:r>
             <w:proofErr w:type="spellStart"/>
             <w:r>
@@ -1473,16 +1467,7 @@
           </w:tcPr>
           <w:p>
             <w:r>
-              <w:t xml:space="preserve">3-Selecionar para </w:t>
-            </w:r>
-            <w:r>
-              <w:t>deletar</w:t>
-            </w:r>
-            <w:r>
-              <w:t xml:space="preserve"> </w:t>
-            </w:r>
-            <w:r>
-              <w:t>cadastro</w:t>
+              <w:t>3-Selecionar para deletar cadastro</w:t>
             </w:r>
           </w:p>
         </w:tc>
@@ -2166,10 +2151,7 @@
           </w:tcPr>
           <w:p>
             <w:r>
-              <w:t>Deletar</w:t>
-            </w:r>
-            <w:r>
-              <w:t xml:space="preserve"> Agência</w:t>
+              <w:t>Deletar Agência</w:t>
             </w:r>
           </w:p>
         </w:tc>
@@ -2235,13 +2217,7 @@
           </w:tcPr>
           <w:p>
             <w:r>
-              <w:t xml:space="preserve">Passos necessários para que a locadora </w:t>
-            </w:r>
-            <w:r>
-              <w:t>deletar</w:t>
-            </w:r>
-            <w:r>
-              <w:t xml:space="preserve"> uma agência no sistema</w:t>
+              <w:t>Passos necessários para que a locadora deletar uma agência no sistema</w:t>
             </w:r>
           </w:p>
         </w:tc>
@@ -2293,28 +2269,7 @@
           </w:tcPr>
           <w:p>
             <w:r>
-              <w:t xml:space="preserve">A </w:t>
-            </w:r>
-            <w:r>
-              <w:t>agência</w:t>
-            </w:r>
-            <w:r>
-              <w:t xml:space="preserve"> escolhida</w:t>
-            </w:r>
-            <w:r>
-              <w:t xml:space="preserve"> é </w:t>
-            </w:r>
-            <w:r>
-              <w:t>deletada</w:t>
-            </w:r>
-            <w:r>
-              <w:t xml:space="preserve"> </w:t>
-            </w:r>
-            <w:r>
-              <w:t>d</w:t>
-            </w:r>
-            <w:r>
-              <w:t>o sistema</w:t>
+              <w:t>A agência escolhida é deletada do sistema</w:t>
             </w:r>
           </w:p>
         </w:tc>
@@ -2687,10 +2642,7 @@
             </w:r>
             <w:proofErr w:type="spellEnd"/>
             <w:r>
-              <w:t xml:space="preserve"> na conta de admin no sistema da locadora</w:t>
-            </w:r>
-            <w:r>
-              <w:t xml:space="preserve"> </w:t>
+              <w:t xml:space="preserve"> na conta de admin no sistema da locadora </w:t>
             </w:r>
             <w:r>
               <w:t>e tenha conhecimento do código da agência a ser procurada</w:t>
@@ -2808,13 +2760,7 @@
           </w:tcPr>
           <w:p>
             <w:r>
-              <w:t xml:space="preserve">3-Selecionar para </w:t>
-            </w:r>
-            <w:r>
-              <w:t>procurar</w:t>
-            </w:r>
-            <w:r>
-              <w:t xml:space="preserve"> uma agência</w:t>
+              <w:t>3-Selecionar para procurar uma agência</w:t>
             </w:r>
           </w:p>
         </w:tc>
@@ -2968,7 +2914,10 @@
           </w:tcPr>
           <w:p>
             <w:r>
-              <w:t>Procurar Agência</w:t>
+              <w:t xml:space="preserve">Criar </w:t>
+            </w:r>
+            <w:r>
+              <w:t>Carro</w:t>
             </w:r>
           </w:p>
         </w:tc>
@@ -2990,7 +2939,7 @@
           </w:tcPr>
           <w:p>
             <w:r>
-              <w:t>Manter Agência</w:t>
+              <w:t>Manter Carros</w:t>
             </w:r>
           </w:p>
         </w:tc>
@@ -3034,7 +2983,7 @@
           </w:tcPr>
           <w:p>
             <w:r>
-              <w:t>Passos necessários para disponibilizar informações de uma determinada agência</w:t>
+              <w:t>Passos necessários para se criar um carro no sistema da locadora</w:t>
             </w:r>
           </w:p>
         </w:tc>
@@ -3065,7 +3014,7 @@
             </w:r>
             <w:proofErr w:type="spellEnd"/>
             <w:r>
-              <w:t xml:space="preserve"> na conta de admin no sistema da locadora e tenha conhecimento do código da agência a ser procurada.</w:t>
+              <w:t xml:space="preserve"> na conta de admin no sistema da locadora </w:t>
             </w:r>
           </w:p>
         </w:tc>
@@ -3087,16 +3036,1526 @@
           </w:tcPr>
           <w:p>
             <w:r>
-              <w:t>Informações sobre a agência são disponibilizadas ao usuário</w:t>
+              <w:t xml:space="preserve">Um </w:t>
+            </w:r>
+            <w:r>
+              <w:t>carro</w:t>
+            </w:r>
+            <w:r>
+              <w:t xml:space="preserve"> é criado no sistema</w:t>
             </w:r>
           </w:p>
         </w:tc>
       </w:tr>
     </w:tbl>
+    <w:p/>
     <w:p>
-      <w:bookmarkStart w:id="0" w:name="_GoBack"/>
-      <w:bookmarkEnd w:id="0"/>
+      <w:pPr>
+        <w:jc w:val="center"/>
+      </w:pPr>
+      <w:r>
+        <w:t>Fluxo Principal</w:t>
+      </w:r>
     </w:p>
+    <w:tbl>
+      <w:tblPr>
+        <w:tblStyle w:val="TableGrid"/>
+        <w:tblW w:w="0" w:type="auto"/>
+        <w:tblLook w:val="04A0" w:firstRow="1" w:lastRow="0" w:firstColumn="1" w:lastColumn="0" w:noHBand="0" w:noVBand="1"/>
+      </w:tblPr>
+      <w:tblGrid>
+        <w:gridCol w:w="4675"/>
+        <w:gridCol w:w="4675"/>
+      </w:tblGrid>
+      <w:tr>
+        <w:tc>
+          <w:tcPr>
+            <w:tcW w:w="4675" w:type="dxa"/>
+          </w:tcPr>
+          <w:p>
+            <w:r>
+              <w:t>Ações da agência</w:t>
+            </w:r>
+          </w:p>
+        </w:tc>
+        <w:tc>
+          <w:tcPr>
+            <w:tcW w:w="4675" w:type="dxa"/>
+          </w:tcPr>
+          <w:p>
+            <w:r>
+              <w:t>Ações do sistema</w:t>
+            </w:r>
+          </w:p>
+        </w:tc>
+      </w:tr>
+      <w:tr>
+        <w:tc>
+          <w:tcPr>
+            <w:tcW w:w="4675" w:type="dxa"/>
+          </w:tcPr>
+          <w:p>
+            <w:r>
+              <w:t xml:space="preserve">1-Selecionar para mexer com </w:t>
+            </w:r>
+            <w:r>
+              <w:t>Carros</w:t>
+            </w:r>
+          </w:p>
+        </w:tc>
+        <w:tc>
+          <w:tcPr>
+            <w:tcW w:w="4675" w:type="dxa"/>
+          </w:tcPr>
+          <w:p/>
+        </w:tc>
+      </w:tr>
+      <w:tr>
+        <w:tc>
+          <w:tcPr>
+            <w:tcW w:w="4675" w:type="dxa"/>
+          </w:tcPr>
+          <w:p/>
+        </w:tc>
+        <w:tc>
+          <w:tcPr>
+            <w:tcW w:w="4675" w:type="dxa"/>
+          </w:tcPr>
+          <w:p>
+            <w:r>
+              <w:t>2-Mostrar as operações</w:t>
+            </w:r>
+            <w:r>
+              <w:t xml:space="preserve"> com carros</w:t>
+            </w:r>
+          </w:p>
+        </w:tc>
+      </w:tr>
+      <w:tr>
+        <w:tc>
+          <w:tcPr>
+            <w:tcW w:w="4675" w:type="dxa"/>
+          </w:tcPr>
+          <w:p>
+            <w:r>
+              <w:t xml:space="preserve">3-Selecionar para </w:t>
+            </w:r>
+            <w:r>
+              <w:t>criar um carro</w:t>
+            </w:r>
+          </w:p>
+        </w:tc>
+        <w:tc>
+          <w:tcPr>
+            <w:tcW w:w="4675" w:type="dxa"/>
+          </w:tcPr>
+          <w:p/>
+        </w:tc>
+      </w:tr>
+      <w:tr>
+        <w:tc>
+          <w:tcPr>
+            <w:tcW w:w="4675" w:type="dxa"/>
+          </w:tcPr>
+          <w:p/>
+        </w:tc>
+        <w:tc>
+          <w:tcPr>
+            <w:tcW w:w="4675" w:type="dxa"/>
+          </w:tcPr>
+          <w:p>
+            <w:r>
+              <w:t xml:space="preserve">4-Pedir </w:t>
+            </w:r>
+            <w:r>
+              <w:t>numero da placa do carro</w:t>
+            </w:r>
+          </w:p>
+        </w:tc>
+      </w:tr>
+      <w:tr>
+        <w:tc>
+          <w:tcPr>
+            <w:tcW w:w="4675" w:type="dxa"/>
+          </w:tcPr>
+          <w:p>
+            <w:r>
+              <w:t xml:space="preserve">5-Informar </w:t>
+            </w:r>
+            <w:r>
+              <w:t>numero da placa do carro</w:t>
+            </w:r>
+          </w:p>
+        </w:tc>
+        <w:tc>
+          <w:tcPr>
+            <w:tcW w:w="4675" w:type="dxa"/>
+          </w:tcPr>
+          <w:p/>
+        </w:tc>
+      </w:tr>
+      <w:tr>
+        <w:tc>
+          <w:tcPr>
+            <w:tcW w:w="4675" w:type="dxa"/>
+          </w:tcPr>
+          <w:p/>
+        </w:tc>
+        <w:tc>
+          <w:tcPr>
+            <w:tcW w:w="4675" w:type="dxa"/>
+          </w:tcPr>
+          <w:p>
+            <w:r>
+              <w:t>6</w:t>
+            </w:r>
+            <w:r>
+              <w:t>-Pedir cor do carro</w:t>
+            </w:r>
+          </w:p>
+        </w:tc>
+      </w:tr>
+      <w:tr>
+        <w:tc>
+          <w:tcPr>
+            <w:tcW w:w="4675" w:type="dxa"/>
+          </w:tcPr>
+          <w:p>
+            <w:r>
+              <w:t>7-Informar cor do carro</w:t>
+            </w:r>
+          </w:p>
+        </w:tc>
+        <w:tc>
+          <w:tcPr>
+            <w:tcW w:w="4675" w:type="dxa"/>
+          </w:tcPr>
+          <w:p/>
+        </w:tc>
+      </w:tr>
+      <w:tr>
+        <w:tc>
+          <w:tcPr>
+            <w:tcW w:w="4675" w:type="dxa"/>
+          </w:tcPr>
+          <w:p/>
+        </w:tc>
+        <w:tc>
+          <w:tcPr>
+            <w:tcW w:w="4675" w:type="dxa"/>
+          </w:tcPr>
+          <w:p>
+            <w:r>
+              <w:t>8-Pedir ano do carro</w:t>
+            </w:r>
+          </w:p>
+        </w:tc>
+      </w:tr>
+      <w:tr>
+        <w:tc>
+          <w:tcPr>
+            <w:tcW w:w="4675" w:type="dxa"/>
+          </w:tcPr>
+          <w:p>
+            <w:r>
+              <w:t>9-Informar ano do carro</w:t>
+            </w:r>
+          </w:p>
+        </w:tc>
+        <w:tc>
+          <w:tcPr>
+            <w:tcW w:w="4675" w:type="dxa"/>
+          </w:tcPr>
+          <w:p/>
+        </w:tc>
+      </w:tr>
+      <w:tr>
+        <w:tc>
+          <w:tcPr>
+            <w:tcW w:w="4675" w:type="dxa"/>
+          </w:tcPr>
+          <w:p/>
+        </w:tc>
+        <w:tc>
+          <w:tcPr>
+            <w:tcW w:w="4675" w:type="dxa"/>
+          </w:tcPr>
+          <w:p>
+            <w:r>
+              <w:t>10-Pedir tipo de combustível que o carro usa</w:t>
+            </w:r>
+          </w:p>
+        </w:tc>
+      </w:tr>
+      <w:tr>
+        <w:tc>
+          <w:tcPr>
+            <w:tcW w:w="4675" w:type="dxa"/>
+          </w:tcPr>
+          <w:p>
+            <w:r>
+              <w:t>11-Informar tipo de combustível</w:t>
+            </w:r>
+          </w:p>
+        </w:tc>
+        <w:tc>
+          <w:tcPr>
+            <w:tcW w:w="4675" w:type="dxa"/>
+          </w:tcPr>
+          <w:p/>
+        </w:tc>
+      </w:tr>
+      <w:tr>
+        <w:tc>
+          <w:tcPr>
+            <w:tcW w:w="4675" w:type="dxa"/>
+          </w:tcPr>
+          <w:p/>
+        </w:tc>
+        <w:tc>
+          <w:tcPr>
+            <w:tcW w:w="4675" w:type="dxa"/>
+          </w:tcPr>
+          <w:p>
+            <w:r>
+              <w:t>12-Pedir quilometragem do carro</w:t>
+            </w:r>
+          </w:p>
+        </w:tc>
+      </w:tr>
+      <w:tr>
+        <w:tc>
+          <w:tcPr>
+            <w:tcW w:w="4675" w:type="dxa"/>
+          </w:tcPr>
+          <w:p>
+            <w:r>
+              <w:t xml:space="preserve">13-Informar </w:t>
+            </w:r>
+            <w:r>
+              <w:t>quilometragem</w:t>
+            </w:r>
+          </w:p>
+        </w:tc>
+        <w:tc>
+          <w:tcPr>
+            <w:tcW w:w="4675" w:type="dxa"/>
+          </w:tcPr>
+          <w:p/>
+        </w:tc>
+      </w:tr>
+      <w:tr>
+        <w:tc>
+          <w:tcPr>
+            <w:tcW w:w="4675" w:type="dxa"/>
+          </w:tcPr>
+          <w:p/>
+        </w:tc>
+        <w:tc>
+          <w:tcPr>
+            <w:tcW w:w="4675" w:type="dxa"/>
+          </w:tcPr>
+          <w:p>
+            <w:r>
+              <w:t xml:space="preserve">14-Pedir </w:t>
+            </w:r>
+            <w:proofErr w:type="spellStart"/>
+            <w:r>
+              <w:t>Renavam</w:t>
+            </w:r>
+            <w:proofErr w:type="spellEnd"/>
+            <w:r>
+              <w:t xml:space="preserve"> do carro</w:t>
+            </w:r>
+          </w:p>
+        </w:tc>
+      </w:tr>
+      <w:tr>
+        <w:tc>
+          <w:tcPr>
+            <w:tcW w:w="4675" w:type="dxa"/>
+          </w:tcPr>
+          <w:p>
+            <w:r>
+              <w:t xml:space="preserve">15-Infomar </w:t>
+            </w:r>
+            <w:proofErr w:type="spellStart"/>
+            <w:r>
+              <w:t>Renavam</w:t>
+            </w:r>
+            <w:proofErr w:type="spellEnd"/>
+            <w:r>
+              <w:t xml:space="preserve"> do carro</w:t>
+            </w:r>
+          </w:p>
+        </w:tc>
+        <w:tc>
+          <w:tcPr>
+            <w:tcW w:w="4675" w:type="dxa"/>
+          </w:tcPr>
+          <w:p/>
+        </w:tc>
+      </w:tr>
+      <w:tr>
+        <w:tc>
+          <w:tcPr>
+            <w:tcW w:w="4675" w:type="dxa"/>
+          </w:tcPr>
+          <w:p/>
+        </w:tc>
+        <w:tc>
+          <w:tcPr>
+            <w:tcW w:w="4675" w:type="dxa"/>
+          </w:tcPr>
+          <w:p>
+            <w:r>
+              <w:t xml:space="preserve">16-Pedir chassi </w:t>
+            </w:r>
+          </w:p>
+        </w:tc>
+      </w:tr>
+      <w:tr>
+        <w:tc>
+          <w:tcPr>
+            <w:tcW w:w="4675" w:type="dxa"/>
+          </w:tcPr>
+          <w:p>
+            <w:r>
+              <w:t>17-Informar chassi</w:t>
+            </w:r>
+          </w:p>
+        </w:tc>
+        <w:tc>
+          <w:tcPr>
+            <w:tcW w:w="4675" w:type="dxa"/>
+          </w:tcPr>
+          <w:p/>
+        </w:tc>
+      </w:tr>
+      <w:tr>
+        <w:tc>
+          <w:tcPr>
+            <w:tcW w:w="4675" w:type="dxa"/>
+          </w:tcPr>
+          <w:p/>
+        </w:tc>
+        <w:tc>
+          <w:tcPr>
+            <w:tcW w:w="4675" w:type="dxa"/>
+          </w:tcPr>
+          <w:p>
+            <w:r>
+              <w:t>18-Pedir valor de locação do carro</w:t>
+            </w:r>
+          </w:p>
+        </w:tc>
+      </w:tr>
+      <w:tr>
+        <w:tc>
+          <w:tcPr>
+            <w:tcW w:w="4675" w:type="dxa"/>
+          </w:tcPr>
+          <w:p>
+            <w:r>
+              <w:t>19-Informar valor de locação</w:t>
+            </w:r>
+          </w:p>
+        </w:tc>
+        <w:tc>
+          <w:tcPr>
+            <w:tcW w:w="4675" w:type="dxa"/>
+          </w:tcPr>
+          <w:p/>
+        </w:tc>
+      </w:tr>
+      <w:tr>
+        <w:tc>
+          <w:tcPr>
+            <w:tcW w:w="4675" w:type="dxa"/>
+          </w:tcPr>
+          <w:p/>
+        </w:tc>
+        <w:tc>
+          <w:tcPr>
+            <w:tcW w:w="4675" w:type="dxa"/>
+          </w:tcPr>
+          <w:p>
+            <w:r>
+              <w:t>20-Pedir para escolher modelos</w:t>
+            </w:r>
+          </w:p>
+        </w:tc>
+      </w:tr>
+      <w:tr>
+        <w:tc>
+          <w:tcPr>
+            <w:tcW w:w="4675" w:type="dxa"/>
+          </w:tcPr>
+          <w:p/>
+        </w:tc>
+        <w:tc>
+          <w:tcPr>
+            <w:tcW w:w="4675" w:type="dxa"/>
+          </w:tcPr>
+          <w:p>
+            <w:r>
+              <w:t>21-Carregar lista de modelos</w:t>
+            </w:r>
+          </w:p>
+        </w:tc>
+      </w:tr>
+      <w:tr>
+        <w:tc>
+          <w:tcPr>
+            <w:tcW w:w="4675" w:type="dxa"/>
+          </w:tcPr>
+          <w:p>
+            <w:r>
+              <w:t>22-Informar modelo</w:t>
+            </w:r>
+          </w:p>
+        </w:tc>
+        <w:tc>
+          <w:tcPr>
+            <w:tcW w:w="4675" w:type="dxa"/>
+          </w:tcPr>
+          <w:p/>
+        </w:tc>
+      </w:tr>
+      <w:tr>
+        <w:tc>
+          <w:tcPr>
+            <w:tcW w:w="4675" w:type="dxa"/>
+          </w:tcPr>
+          <w:p/>
+        </w:tc>
+        <w:tc>
+          <w:tcPr>
+            <w:tcW w:w="4675" w:type="dxa"/>
+          </w:tcPr>
+          <w:p>
+            <w:r>
+              <w:t>23-Criação do automóvel</w:t>
+            </w:r>
+          </w:p>
+        </w:tc>
+      </w:tr>
+    </w:tbl>
+    <w:p/>
+    <w:tbl>
+      <w:tblPr>
+        <w:tblStyle w:val="TableGrid"/>
+        <w:tblW w:w="0" w:type="auto"/>
+        <w:tblLook w:val="04A0" w:firstRow="1" w:lastRow="0" w:firstColumn="1" w:lastColumn="0" w:noHBand="0" w:noVBand="1"/>
+      </w:tblPr>
+      <w:tblGrid>
+        <w:gridCol w:w="4675"/>
+        <w:gridCol w:w="4675"/>
+      </w:tblGrid>
+      <w:tr>
+        <w:tc>
+          <w:tcPr>
+            <w:tcW w:w="4675" w:type="dxa"/>
+          </w:tcPr>
+          <w:p>
+            <w:r>
+              <w:t>Nome do caso de uso</w:t>
+            </w:r>
+          </w:p>
+        </w:tc>
+        <w:tc>
+          <w:tcPr>
+            <w:tcW w:w="4675" w:type="dxa"/>
+          </w:tcPr>
+          <w:p>
+            <w:r>
+              <w:t>Deletar Carro</w:t>
+            </w:r>
+          </w:p>
+        </w:tc>
+      </w:tr>
+      <w:tr>
+        <w:tc>
+          <w:tcPr>
+            <w:tcW w:w="4675" w:type="dxa"/>
+          </w:tcPr>
+          <w:p>
+            <w:r>
+              <w:t>Caso de uso geral</w:t>
+            </w:r>
+          </w:p>
+        </w:tc>
+        <w:tc>
+          <w:tcPr>
+            <w:tcW w:w="4675" w:type="dxa"/>
+          </w:tcPr>
+          <w:p>
+            <w:r>
+              <w:t>Manter Carros</w:t>
+            </w:r>
+          </w:p>
+        </w:tc>
+      </w:tr>
+      <w:tr>
+        <w:tc>
+          <w:tcPr>
+            <w:tcW w:w="4675" w:type="dxa"/>
+          </w:tcPr>
+          <w:p>
+            <w:r>
+              <w:t>Ator principal</w:t>
+            </w:r>
+          </w:p>
+        </w:tc>
+        <w:tc>
+          <w:tcPr>
+            <w:tcW w:w="4675" w:type="dxa"/>
+          </w:tcPr>
+          <w:p>
+            <w:r>
+              <w:t>Locadora</w:t>
+            </w:r>
+          </w:p>
+        </w:tc>
+      </w:tr>
+      <w:tr>
+        <w:tc>
+          <w:tcPr>
+            <w:tcW w:w="4675" w:type="dxa"/>
+          </w:tcPr>
+          <w:p>
+            <w:r>
+              <w:t>Resumo</w:t>
+            </w:r>
+          </w:p>
+        </w:tc>
+        <w:tc>
+          <w:tcPr>
+            <w:tcW w:w="4675" w:type="dxa"/>
+          </w:tcPr>
+          <w:p>
+            <w:r>
+              <w:t>Passos necessários para se deletar um carro no sistema da locadora</w:t>
+            </w:r>
+          </w:p>
+        </w:tc>
+      </w:tr>
+      <w:tr>
+        <w:tc>
+          <w:tcPr>
+            <w:tcW w:w="4675" w:type="dxa"/>
+          </w:tcPr>
+          <w:p>
+            <w:r>
+              <w:t>Pré-condições</w:t>
+            </w:r>
+          </w:p>
+        </w:tc>
+        <w:tc>
+          <w:tcPr>
+            <w:tcW w:w="4675" w:type="dxa"/>
+          </w:tcPr>
+          <w:p>
+            <w:r>
+              <w:t xml:space="preserve">É preciso que o administrador </w:t>
+            </w:r>
+            <w:proofErr w:type="spellStart"/>
+            <w:r>
+              <w:t>loge</w:t>
+            </w:r>
+            <w:proofErr w:type="spellEnd"/>
+            <w:r>
+              <w:t xml:space="preserve"> na conta de admin no sistema da locadora </w:t>
+            </w:r>
+            <w:r>
+              <w:t>e o usuário deve saber o número da placa do carro a ser deletado</w:t>
+            </w:r>
+          </w:p>
+        </w:tc>
+      </w:tr>
+      <w:tr>
+        <w:tc>
+          <w:tcPr>
+            <w:tcW w:w="4675" w:type="dxa"/>
+          </w:tcPr>
+          <w:p>
+            <w:r>
+              <w:t>Pós-condições</w:t>
+            </w:r>
+          </w:p>
+        </w:tc>
+        <w:tc>
+          <w:tcPr>
+            <w:tcW w:w="4675" w:type="dxa"/>
+          </w:tcPr>
+          <w:p>
+            <w:r>
+              <w:t xml:space="preserve">Um carro é </w:t>
+            </w:r>
+            <w:r>
+              <w:t>deletado</w:t>
+            </w:r>
+            <w:r>
+              <w:t xml:space="preserve"> no sistema</w:t>
+            </w:r>
+          </w:p>
+        </w:tc>
+      </w:tr>
+    </w:tbl>
+    <w:p/>
+    <w:p>
+      <w:pPr>
+        <w:jc w:val="center"/>
+      </w:pPr>
+      <w:r>
+        <w:t>Fluxo Principal</w:t>
+      </w:r>
+    </w:p>
+    <w:tbl>
+      <w:tblPr>
+        <w:tblStyle w:val="TableGrid"/>
+        <w:tblW w:w="0" w:type="auto"/>
+        <w:tblLook w:val="04A0" w:firstRow="1" w:lastRow="0" w:firstColumn="1" w:lastColumn="0" w:noHBand="0" w:noVBand="1"/>
+      </w:tblPr>
+      <w:tblGrid>
+        <w:gridCol w:w="4675"/>
+        <w:gridCol w:w="4675"/>
+      </w:tblGrid>
+      <w:tr>
+        <w:tc>
+          <w:tcPr>
+            <w:tcW w:w="4675" w:type="dxa"/>
+          </w:tcPr>
+          <w:p>
+            <w:r>
+              <w:t>Ações da agência</w:t>
+            </w:r>
+          </w:p>
+        </w:tc>
+        <w:tc>
+          <w:tcPr>
+            <w:tcW w:w="4675" w:type="dxa"/>
+          </w:tcPr>
+          <w:p>
+            <w:r>
+              <w:t>Ações do sistema</w:t>
+            </w:r>
+          </w:p>
+        </w:tc>
+      </w:tr>
+      <w:tr>
+        <w:tc>
+          <w:tcPr>
+            <w:tcW w:w="4675" w:type="dxa"/>
+          </w:tcPr>
+          <w:p>
+            <w:r>
+              <w:t>1-Selecionar para mexer com Carros</w:t>
+            </w:r>
+          </w:p>
+        </w:tc>
+        <w:tc>
+          <w:tcPr>
+            <w:tcW w:w="4675" w:type="dxa"/>
+          </w:tcPr>
+          <w:p/>
+        </w:tc>
+      </w:tr>
+      <w:tr>
+        <w:tc>
+          <w:tcPr>
+            <w:tcW w:w="4675" w:type="dxa"/>
+          </w:tcPr>
+          <w:p/>
+        </w:tc>
+        <w:tc>
+          <w:tcPr>
+            <w:tcW w:w="4675" w:type="dxa"/>
+          </w:tcPr>
+          <w:p>
+            <w:r>
+              <w:t>2-Mostrar as operações com carro</w:t>
+            </w:r>
+          </w:p>
+        </w:tc>
+      </w:tr>
+      <w:tr>
+        <w:tc>
+          <w:tcPr>
+            <w:tcW w:w="4675" w:type="dxa"/>
+          </w:tcPr>
+          <w:p>
+            <w:r>
+              <w:t>3-Selcionar para deletar um automóvel</w:t>
+            </w:r>
+          </w:p>
+        </w:tc>
+        <w:tc>
+          <w:tcPr>
+            <w:tcW w:w="4675" w:type="dxa"/>
+          </w:tcPr>
+          <w:p/>
+        </w:tc>
+      </w:tr>
+      <w:tr>
+        <w:tc>
+          <w:tcPr>
+            <w:tcW w:w="4675" w:type="dxa"/>
+          </w:tcPr>
+          <w:p/>
+        </w:tc>
+        <w:tc>
+          <w:tcPr>
+            <w:tcW w:w="4675" w:type="dxa"/>
+          </w:tcPr>
+          <w:p>
+            <w:r>
+              <w:t>4-Pedir número da placa do automóvel a ser deletado</w:t>
+            </w:r>
+          </w:p>
+        </w:tc>
+      </w:tr>
+      <w:tr>
+        <w:tc>
+          <w:tcPr>
+            <w:tcW w:w="4675" w:type="dxa"/>
+          </w:tcPr>
+          <w:p>
+            <w:r>
+              <w:t>5-Informar placa do carro</w:t>
+            </w:r>
+          </w:p>
+        </w:tc>
+        <w:tc>
+          <w:tcPr>
+            <w:tcW w:w="4675" w:type="dxa"/>
+          </w:tcPr>
+          <w:p/>
+        </w:tc>
+      </w:tr>
+      <w:tr>
+        <w:tc>
+          <w:tcPr>
+            <w:tcW w:w="4675" w:type="dxa"/>
+          </w:tcPr>
+          <w:p/>
+        </w:tc>
+        <w:tc>
+          <w:tcPr>
+            <w:tcW w:w="4675" w:type="dxa"/>
+          </w:tcPr>
+          <w:p>
+            <w:r>
+              <w:t>6-Pedir confirmação do procedimento</w:t>
+            </w:r>
+          </w:p>
+        </w:tc>
+      </w:tr>
+      <w:tr>
+        <w:tc>
+          <w:tcPr>
+            <w:tcW w:w="4675" w:type="dxa"/>
+          </w:tcPr>
+          <w:p/>
+        </w:tc>
+        <w:tc>
+          <w:tcPr>
+            <w:tcW w:w="4675" w:type="dxa"/>
+          </w:tcPr>
+          <w:p>
+            <w:r>
+              <w:t>7-Carregar placa do carro a ser deletado</w:t>
+            </w:r>
+          </w:p>
+        </w:tc>
+      </w:tr>
+      <w:tr>
+        <w:tc>
+          <w:tcPr>
+            <w:tcW w:w="4675" w:type="dxa"/>
+          </w:tcPr>
+          <w:p/>
+        </w:tc>
+        <w:tc>
+          <w:tcPr>
+            <w:tcW w:w="4675" w:type="dxa"/>
+          </w:tcPr>
+          <w:p>
+            <w:r>
+              <w:t>8-Carregar a cor do carro a ser deletado</w:t>
+            </w:r>
+          </w:p>
+        </w:tc>
+      </w:tr>
+      <w:tr>
+        <w:tc>
+          <w:tcPr>
+            <w:tcW w:w="4675" w:type="dxa"/>
+          </w:tcPr>
+          <w:p/>
+        </w:tc>
+        <w:tc>
+          <w:tcPr>
+            <w:tcW w:w="4675" w:type="dxa"/>
+          </w:tcPr>
+          <w:p>
+            <w:r>
+              <w:t>9-Carregar o ano de fabricação do carro a ser deletado</w:t>
+            </w:r>
+          </w:p>
+        </w:tc>
+      </w:tr>
+      <w:tr>
+        <w:tc>
+          <w:tcPr>
+            <w:tcW w:w="4675" w:type="dxa"/>
+          </w:tcPr>
+          <w:p/>
+        </w:tc>
+        <w:tc>
+          <w:tcPr>
+            <w:tcW w:w="4675" w:type="dxa"/>
+          </w:tcPr>
+          <w:p>
+            <w:r>
+              <w:t>10-Carregar tipo de combustível do carro a ser deletado</w:t>
+            </w:r>
+          </w:p>
+        </w:tc>
+      </w:tr>
+      <w:tr>
+        <w:tc>
+          <w:tcPr>
+            <w:tcW w:w="4675" w:type="dxa"/>
+          </w:tcPr>
+          <w:p/>
+        </w:tc>
+        <w:tc>
+          <w:tcPr>
+            <w:tcW w:w="4675" w:type="dxa"/>
+          </w:tcPr>
+          <w:p>
+            <w:r>
+              <w:t>11-Carregar quilometragem do carro a ser deletado</w:t>
+            </w:r>
+          </w:p>
+        </w:tc>
+      </w:tr>
+      <w:tr>
+        <w:tc>
+          <w:tcPr>
+            <w:tcW w:w="4675" w:type="dxa"/>
+          </w:tcPr>
+          <w:p/>
+        </w:tc>
+        <w:tc>
+          <w:tcPr>
+            <w:tcW w:w="4675" w:type="dxa"/>
+          </w:tcPr>
+          <w:p>
+            <w:r>
+              <w:t xml:space="preserve">12-Carregar </w:t>
+            </w:r>
+            <w:proofErr w:type="spellStart"/>
+            <w:r>
+              <w:t>renavam</w:t>
+            </w:r>
+            <w:proofErr w:type="spellEnd"/>
+            <w:r>
+              <w:t xml:space="preserve"> do carro a ser deletado</w:t>
+            </w:r>
+          </w:p>
+        </w:tc>
+      </w:tr>
+      <w:tr>
+        <w:tc>
+          <w:tcPr>
+            <w:tcW w:w="4675" w:type="dxa"/>
+          </w:tcPr>
+          <w:p/>
+        </w:tc>
+        <w:tc>
+          <w:tcPr>
+            <w:tcW w:w="4675" w:type="dxa"/>
+          </w:tcPr>
+          <w:p>
+            <w:r>
+              <w:t>13-Carregar chassi do carro a ser deletado</w:t>
+            </w:r>
+          </w:p>
+        </w:tc>
+      </w:tr>
+      <w:tr>
+        <w:tc>
+          <w:tcPr>
+            <w:tcW w:w="4675" w:type="dxa"/>
+          </w:tcPr>
+          <w:p>
+            <w:r>
+              <w:t>14-Confirmar deleção</w:t>
+            </w:r>
+          </w:p>
+        </w:tc>
+        <w:tc>
+          <w:tcPr>
+            <w:tcW w:w="4675" w:type="dxa"/>
+          </w:tcPr>
+          <w:p/>
+        </w:tc>
+      </w:tr>
+      <w:tr>
+        <w:tc>
+          <w:tcPr>
+            <w:tcW w:w="4675" w:type="dxa"/>
+          </w:tcPr>
+          <w:p/>
+        </w:tc>
+        <w:tc>
+          <w:tcPr>
+            <w:tcW w:w="4675" w:type="dxa"/>
+          </w:tcPr>
+          <w:p>
+            <w:r>
+              <w:t>15-Carro é deletado do sistema</w:t>
+            </w:r>
+          </w:p>
+        </w:tc>
+      </w:tr>
+    </w:tbl>
+    <w:p/>
+    <w:tbl>
+      <w:tblPr>
+        <w:tblStyle w:val="TableGrid"/>
+        <w:tblW w:w="0" w:type="auto"/>
+        <w:tblLook w:val="04A0" w:firstRow="1" w:lastRow="0" w:firstColumn="1" w:lastColumn="0" w:noHBand="0" w:noVBand="1"/>
+      </w:tblPr>
+      <w:tblGrid>
+        <w:gridCol w:w="4675"/>
+        <w:gridCol w:w="4675"/>
+      </w:tblGrid>
+      <w:tr>
+        <w:tc>
+          <w:tcPr>
+            <w:tcW w:w="4675" w:type="dxa"/>
+          </w:tcPr>
+          <w:p>
+            <w:r>
+              <w:t>Nome do caso de uso</w:t>
+            </w:r>
+          </w:p>
+        </w:tc>
+        <w:tc>
+          <w:tcPr>
+            <w:tcW w:w="4675" w:type="dxa"/>
+          </w:tcPr>
+          <w:p>
+            <w:r>
+              <w:t>Procurar Carro</w:t>
+            </w:r>
+          </w:p>
+        </w:tc>
+      </w:tr>
+      <w:tr>
+        <w:tc>
+          <w:tcPr>
+            <w:tcW w:w="4675" w:type="dxa"/>
+          </w:tcPr>
+          <w:p>
+            <w:r>
+              <w:t>Caso de uso geral</w:t>
+            </w:r>
+          </w:p>
+        </w:tc>
+        <w:tc>
+          <w:tcPr>
+            <w:tcW w:w="4675" w:type="dxa"/>
+          </w:tcPr>
+          <w:p>
+            <w:r>
+              <w:t>Manter Carros</w:t>
+            </w:r>
+          </w:p>
+        </w:tc>
+      </w:tr>
+      <w:tr>
+        <w:tc>
+          <w:tcPr>
+            <w:tcW w:w="4675" w:type="dxa"/>
+          </w:tcPr>
+          <w:p>
+            <w:r>
+              <w:t>Ator principal</w:t>
+            </w:r>
+          </w:p>
+        </w:tc>
+        <w:tc>
+          <w:tcPr>
+            <w:tcW w:w="4675" w:type="dxa"/>
+          </w:tcPr>
+          <w:p>
+            <w:r>
+              <w:t>Locadora</w:t>
+            </w:r>
+          </w:p>
+        </w:tc>
+      </w:tr>
+      <w:tr>
+        <w:tc>
+          <w:tcPr>
+            <w:tcW w:w="4675" w:type="dxa"/>
+          </w:tcPr>
+          <w:p>
+            <w:r>
+              <w:t>Resumo</w:t>
+            </w:r>
+          </w:p>
+        </w:tc>
+        <w:tc>
+          <w:tcPr>
+            <w:tcW w:w="4675" w:type="dxa"/>
+          </w:tcPr>
+          <w:p>
+            <w:r>
+              <w:t>Passos necessários para se procurar um carro no sistema da locadora</w:t>
+            </w:r>
+          </w:p>
+        </w:tc>
+      </w:tr>
+      <w:tr>
+        <w:tc>
+          <w:tcPr>
+            <w:tcW w:w="4675" w:type="dxa"/>
+          </w:tcPr>
+          <w:p>
+            <w:r>
+              <w:t>Pré-condições</w:t>
+            </w:r>
+          </w:p>
+        </w:tc>
+        <w:tc>
+          <w:tcPr>
+            <w:tcW w:w="4675" w:type="dxa"/>
+          </w:tcPr>
+          <w:p>
+            <w:r>
+              <w:t xml:space="preserve">É preciso que o administrador </w:t>
+            </w:r>
+            <w:proofErr w:type="spellStart"/>
+            <w:r>
+              <w:t>loge</w:t>
+            </w:r>
+            <w:proofErr w:type="spellEnd"/>
+            <w:r>
+              <w:t xml:space="preserve"> na conta de admin no sistema da locadora e o usuário deve saber o número da placa do carro a ser procurado</w:t>
+            </w:r>
+          </w:p>
+        </w:tc>
+      </w:tr>
+      <w:tr>
+        <w:tc>
+          <w:tcPr>
+            <w:tcW w:w="4675" w:type="dxa"/>
+          </w:tcPr>
+          <w:p>
+            <w:r>
+              <w:t>Pós-condições</w:t>
+            </w:r>
+          </w:p>
+        </w:tc>
+        <w:tc>
+          <w:tcPr>
+            <w:tcW w:w="4675" w:type="dxa"/>
+          </w:tcPr>
+          <w:p>
+            <w:r>
+              <w:t>As informações do carro se disponibilizam ao usuário</w:t>
+            </w:r>
+          </w:p>
+        </w:tc>
+      </w:tr>
+    </w:tbl>
+    <w:p/>
+    <w:p>
+      <w:pPr>
+        <w:jc w:val="center"/>
+      </w:pPr>
+      <w:r>
+        <w:t>Fluxo Principal</w:t>
+      </w:r>
+    </w:p>
+    <w:tbl>
+      <w:tblPr>
+        <w:tblStyle w:val="TableGrid"/>
+        <w:tblW w:w="0" w:type="auto"/>
+        <w:tblLook w:val="04A0" w:firstRow="1" w:lastRow="0" w:firstColumn="1" w:lastColumn="0" w:noHBand="0" w:noVBand="1"/>
+      </w:tblPr>
+      <w:tblGrid>
+        <w:gridCol w:w="4675"/>
+        <w:gridCol w:w="4675"/>
+      </w:tblGrid>
+      <w:tr>
+        <w:tc>
+          <w:tcPr>
+            <w:tcW w:w="4675" w:type="dxa"/>
+          </w:tcPr>
+          <w:p>
+            <w:r>
+              <w:t>Ações da agência</w:t>
+            </w:r>
+          </w:p>
+        </w:tc>
+        <w:tc>
+          <w:tcPr>
+            <w:tcW w:w="4675" w:type="dxa"/>
+          </w:tcPr>
+          <w:p>
+            <w:r>
+              <w:t>Ações do sistema</w:t>
+            </w:r>
+          </w:p>
+        </w:tc>
+      </w:tr>
+      <w:tr>
+        <w:tc>
+          <w:tcPr>
+            <w:tcW w:w="4675" w:type="dxa"/>
+          </w:tcPr>
+          <w:p>
+            <w:r>
+              <w:t>1-Selecionar para mexer com Carros</w:t>
+            </w:r>
+          </w:p>
+        </w:tc>
+        <w:tc>
+          <w:tcPr>
+            <w:tcW w:w="4675" w:type="dxa"/>
+          </w:tcPr>
+          <w:p/>
+        </w:tc>
+      </w:tr>
+      <w:tr>
+        <w:tc>
+          <w:tcPr>
+            <w:tcW w:w="4675" w:type="dxa"/>
+          </w:tcPr>
+          <w:p/>
+        </w:tc>
+        <w:tc>
+          <w:tcPr>
+            <w:tcW w:w="4675" w:type="dxa"/>
+          </w:tcPr>
+          <w:p>
+            <w:r>
+              <w:t>2-Mostrar as operações com carro</w:t>
+            </w:r>
+          </w:p>
+        </w:tc>
+      </w:tr>
+      <w:tr>
+        <w:tc>
+          <w:tcPr>
+            <w:tcW w:w="4675" w:type="dxa"/>
+          </w:tcPr>
+          <w:p>
+            <w:r>
+              <w:t>3-Selcionar para procurar um carro</w:t>
+            </w:r>
+          </w:p>
+        </w:tc>
+        <w:tc>
+          <w:tcPr>
+            <w:tcW w:w="4675" w:type="dxa"/>
+          </w:tcPr>
+          <w:p/>
+        </w:tc>
+      </w:tr>
+      <w:tr>
+        <w:trPr>
+          <w:trHeight w:val="458"/>
+        </w:trPr>
+        <w:tc>
+          <w:tcPr>
+            <w:tcW w:w="4675" w:type="dxa"/>
+          </w:tcPr>
+          <w:p/>
+        </w:tc>
+        <w:tc>
+          <w:tcPr>
+            <w:tcW w:w="4675" w:type="dxa"/>
+          </w:tcPr>
+          <w:p>
+            <w:r>
+              <w:t>4-Pedir número da placa do automóvel a ser procurado</w:t>
+            </w:r>
+          </w:p>
+        </w:tc>
+      </w:tr>
+      <w:tr>
+        <w:tc>
+          <w:tcPr>
+            <w:tcW w:w="4675" w:type="dxa"/>
+          </w:tcPr>
+          <w:p>
+            <w:r>
+              <w:t>5-Informar placa do carro</w:t>
+            </w:r>
+          </w:p>
+        </w:tc>
+        <w:tc>
+          <w:tcPr>
+            <w:tcW w:w="4675" w:type="dxa"/>
+          </w:tcPr>
+          <w:p/>
+        </w:tc>
+      </w:tr>
+      <w:tr>
+        <w:tc>
+          <w:tcPr>
+            <w:tcW w:w="4675" w:type="dxa"/>
+          </w:tcPr>
+          <w:p/>
+        </w:tc>
+        <w:tc>
+          <w:tcPr>
+            <w:tcW w:w="4675" w:type="dxa"/>
+          </w:tcPr>
+          <w:p>
+            <w:r>
+              <w:t>6-Carregar placa do carro procurado</w:t>
+            </w:r>
+          </w:p>
+        </w:tc>
+      </w:tr>
+      <w:tr>
+        <w:tc>
+          <w:tcPr>
+            <w:tcW w:w="4675" w:type="dxa"/>
+          </w:tcPr>
+          <w:p/>
+        </w:tc>
+        <w:tc>
+          <w:tcPr>
+            <w:tcW w:w="4675" w:type="dxa"/>
+          </w:tcPr>
+          <w:p>
+            <w:r>
+              <w:t>7</w:t>
+            </w:r>
+            <w:r>
+              <w:t>-Carregar a cor do carro procurado</w:t>
+            </w:r>
+          </w:p>
+        </w:tc>
+      </w:tr>
+      <w:tr>
+        <w:tc>
+          <w:tcPr>
+            <w:tcW w:w="4675" w:type="dxa"/>
+          </w:tcPr>
+          <w:p/>
+        </w:tc>
+        <w:tc>
+          <w:tcPr>
+            <w:tcW w:w="4675" w:type="dxa"/>
+          </w:tcPr>
+          <w:p>
+            <w:r>
+              <w:t>8</w:t>
+            </w:r>
+            <w:r>
+              <w:t>-Carregar o ano de fabricação do carro procurado</w:t>
+            </w:r>
+          </w:p>
+        </w:tc>
+      </w:tr>
+      <w:tr>
+        <w:tc>
+          <w:tcPr>
+            <w:tcW w:w="4675" w:type="dxa"/>
+          </w:tcPr>
+          <w:p/>
+        </w:tc>
+        <w:tc>
+          <w:tcPr>
+            <w:tcW w:w="4675" w:type="dxa"/>
+          </w:tcPr>
+          <w:p>
+            <w:r>
+              <w:t>9</w:t>
+            </w:r>
+            <w:r>
+              <w:t xml:space="preserve">-Carregar tipo de combustível do carro </w:t>
+            </w:r>
+            <w:proofErr w:type="spellStart"/>
+            <w:r>
+              <w:t>praocurado</w:t>
+            </w:r>
+            <w:proofErr w:type="spellEnd"/>
+          </w:p>
+        </w:tc>
+      </w:tr>
+      <w:tr>
+        <w:tc>
+          <w:tcPr>
+            <w:tcW w:w="4675" w:type="dxa"/>
+          </w:tcPr>
+          <w:p/>
+        </w:tc>
+        <w:tc>
+          <w:tcPr>
+            <w:tcW w:w="4675" w:type="dxa"/>
+          </w:tcPr>
+          <w:p>
+            <w:r>
+              <w:t>1</w:t>
+            </w:r>
+            <w:r>
+              <w:t>0</w:t>
+            </w:r>
+            <w:r>
+              <w:t>-Carregar quilometragem do carro procurado</w:t>
+            </w:r>
+          </w:p>
+        </w:tc>
+      </w:tr>
+      <w:tr>
+        <w:tc>
+          <w:tcPr>
+            <w:tcW w:w="4675" w:type="dxa"/>
+          </w:tcPr>
+          <w:p/>
+        </w:tc>
+        <w:tc>
+          <w:tcPr>
+            <w:tcW w:w="4675" w:type="dxa"/>
+          </w:tcPr>
+          <w:p>
+            <w:r>
+              <w:t>1</w:t>
+            </w:r>
+            <w:r>
+              <w:t>1</w:t>
+            </w:r>
+            <w:r>
+              <w:t xml:space="preserve">-Carregar </w:t>
+            </w:r>
+            <w:proofErr w:type="spellStart"/>
+            <w:r>
+              <w:t>renavam</w:t>
+            </w:r>
+            <w:proofErr w:type="spellEnd"/>
+            <w:r>
+              <w:t xml:space="preserve"> do carro </w:t>
+            </w:r>
+            <w:r>
+              <w:t>procurado</w:t>
+            </w:r>
+          </w:p>
+        </w:tc>
+      </w:tr>
+      <w:tr>
+        <w:tc>
+          <w:tcPr>
+            <w:tcW w:w="4675" w:type="dxa"/>
+          </w:tcPr>
+          <w:p/>
+        </w:tc>
+        <w:tc>
+          <w:tcPr>
+            <w:tcW w:w="4675" w:type="dxa"/>
+          </w:tcPr>
+          <w:p>
+            <w:r>
+              <w:t>1</w:t>
+            </w:r>
+            <w:r>
+              <w:t>2</w:t>
+            </w:r>
+            <w:r>
+              <w:t xml:space="preserve">-Carregar chassi do carro </w:t>
+            </w:r>
+            <w:r>
+              <w:t>procurado</w:t>
+            </w:r>
+          </w:p>
+        </w:tc>
+      </w:tr>
+      <w:tr>
+        <w:tc>
+          <w:tcPr>
+            <w:tcW w:w="4675" w:type="dxa"/>
+          </w:tcPr>
+          <w:p/>
+        </w:tc>
+        <w:tc>
+          <w:tcPr>
+            <w:tcW w:w="4675" w:type="dxa"/>
+          </w:tcPr>
+          <w:p>
+            <w:r>
+              <w:t>13-Carregar valor de locação do carro procurado</w:t>
+            </w:r>
+          </w:p>
+        </w:tc>
+      </w:tr>
+      <w:tr>
+        <w:tc>
+          <w:tcPr>
+            <w:tcW w:w="4675" w:type="dxa"/>
+          </w:tcPr>
+          <w:p/>
+        </w:tc>
+        <w:tc>
+          <w:tcPr>
+            <w:tcW w:w="4675" w:type="dxa"/>
+          </w:tcPr>
+          <w:p>
+            <w:r>
+              <w:t>14-Carregar marca do carro</w:t>
+            </w:r>
+          </w:p>
+        </w:tc>
+      </w:tr>
+      <w:tr>
+        <w:tc>
+          <w:tcPr>
+            <w:tcW w:w="4675" w:type="dxa"/>
+          </w:tcPr>
+          <w:p/>
+        </w:tc>
+        <w:tc>
+          <w:tcPr>
+            <w:tcW w:w="4675" w:type="dxa"/>
+          </w:tcPr>
+          <w:p>
+            <w:r>
+              <w:t>15-Carregar modelo do carro</w:t>
+            </w:r>
+          </w:p>
+        </w:tc>
+      </w:tr>
+      <w:tr>
+        <w:tc>
+          <w:tcPr>
+            <w:tcW w:w="4675" w:type="dxa"/>
+          </w:tcPr>
+          <w:p/>
+        </w:tc>
+        <w:tc>
+          <w:tcPr>
+            <w:tcW w:w="4675" w:type="dxa"/>
+          </w:tcPr>
+          <w:p>
+            <w:r>
+              <w:t>16-Carregar número de portas</w:t>
+            </w:r>
+            <w:bookmarkStart w:id="0" w:name="_GoBack"/>
+            <w:bookmarkEnd w:id="0"/>
+          </w:p>
+        </w:tc>
+      </w:tr>
+    </w:tbl>
+    <w:p/>
     <w:sectPr>
       <w:pgSz w:w="12240" w:h="15840"/>
       <w:pgMar w:top="1440" w:right="1440" w:bottom="1440" w:left="1440" w:header="720" w:footer="720" w:gutter="0"/>

</xml_diff>